<commit_message>
Corrección de términos en inglés
</commit_message>
<xml_diff>
--- a/office/electric_en_components.docx
+++ b/office/electric_en_components.docx
@@ -94,7 +94,7 @@
       <w:r>
         <w:t>d)</w:t>
         <w:tab/>
-        <w:t>Toma de Ground</w:t>
+        <w:t>Ground</w:t>
       </w:r>
     </w:p>
     <w:p>
@@ -171,7 +171,7 @@
       <w:r>
         <w:t>c)</w:t>
         <w:tab/>
-        <w:t>Battery o Battery</w:t>
+        <w:t>Battery</w:t>
       </w:r>
     </w:p>
     <w:p>
@@ -238,7 +238,7 @@
       <w:r>
         <w:t>a)</w:t>
         <w:tab/>
-        <w:t>Spot Switch n.o.</w:t>
+        <w:t>Two way Switch n.o.</w:t>
       </w:r>
     </w:p>
     <w:p>
@@ -355,7 +355,7 @@
       <w:r>
         <w:t>d)</w:t>
         <w:tab/>
-        <w:t>Spot Switch</w:t>
+        <w:t>Two way Switch</w:t>
       </w:r>
     </w:p>
     <w:p>
@@ -412,7 +412,7 @@
       <w:r>
         <w:t>a)</w:t>
         <w:tab/>
-        <w:t>Spot Switch</w:t>
+        <w:t>Two way Switch</w:t>
       </w:r>
     </w:p>
     <w:p>

</xml_diff>

<commit_message>
Preguntas repartidas en más grupos homogéneos
</commit_message>
<xml_diff>
--- a/office/electric_en_components.docx
+++ b/office/electric_en_components.docx
@@ -94,7 +94,7 @@
       <w:r>
         <w:t>d)</w:t>
         <w:tab/>
-        <w:t>Ground</w:t>
+        <w:t>Earth</w:t>
       </w:r>
     </w:p>
     <w:p>
@@ -325,7 +325,7 @@
       <w:r>
         <w:t>a)</w:t>
         <w:tab/>
-        <w:t>Botón</w:t>
+        <w:t>Rele</w:t>
       </w:r>
     </w:p>
     <w:p>
@@ -1128,7 +1128,7 @@
       <w:r>
         <w:t>c)</w:t>
         <w:tab/>
-        <w:t>Ground</w:t>
+        <w:t>Earth</w:t>
       </w:r>
     </w:p>
     <w:p>
@@ -1717,7 +1717,7 @@
       <w:r>
         <w:t>a)</w:t>
         <w:tab/>
-        <w:t>Mass</w:t>
+        <w:t>Ground plane</w:t>
       </w:r>
     </w:p>
     <w:p>
@@ -1737,7 +1737,7 @@
       <w:r>
         <w:t>c)</w:t>
         <w:tab/>
-        <w:t>Ground</w:t>
+        <w:t>Earth</w:t>
       </w:r>
     </w:p>
     <w:p>
@@ -2761,7 +2761,7 @@
       <w:r>
         <w:t>a)</w:t>
         <w:tab/>
-        <w:t>Ground</w:t>
+        <w:t>Ground plane</w:t>
       </w:r>
     </w:p>
     <w:p>

</xml_diff>